<commit_message>
Terminado el literature review y puesta las hipótesis
</commit_message>
<xml_diff>
--- a/literatureReviewClassification.docx
+++ b/literatureReviewClassification.docx
@@ -808,6 +808,7 @@
                 <w:szCs w:val="18"/>
               </w:rPr>
             </w:pPr>
+            <w:bookmarkStart w:id="3" w:name="_Hlk111385748"/>
             <w:proofErr w:type="spellStart"/>
             <w:r>
               <w:rPr>
@@ -817,6 +818,7 @@
               <w:lastRenderedPageBreak/>
               <w:t>Tajgozari</w:t>
             </w:r>
+            <w:bookmarkEnd w:id="3"/>
             <w:proofErr w:type="spellEnd"/>
             <w:r>
               <w:rPr>
@@ -948,8 +950,17 @@
                 <w:sz w:val="18"/>
                 <w:szCs w:val="18"/>
               </w:rPr>
-              <w:t>Learners showed positive perceptions to L1 use, but most teachers were unwilling to use it in the L2 classroom. Ninety percent of elementary students, 73.3% of intermediate, and 52.1% of advanced students demonstrated positive opinions on L1 use in English classes.</w:t>
-            </w:r>
+              <w:t xml:space="preserve">Learners showed positive perceptions to L1 use, but most teachers were unwilling to use it in the L2 classroom. </w:t>
+            </w:r>
+            <w:bookmarkStart w:id="4" w:name="_Hlk111385943"/>
+            <w:r>
+              <w:rPr>
+                <w:sz w:val="18"/>
+                <w:szCs w:val="18"/>
+              </w:rPr>
+              <w:t>Ninety percent of elementary students, 73.3% of intermediate, and 52.1% of advanced students demonstrated positive opinions on L1 use in English classes.</w:t>
+            </w:r>
+            <w:bookmarkEnd w:id="4"/>
           </w:p>
         </w:tc>
       </w:tr>
@@ -965,7 +976,7 @@
                 <w:szCs w:val="18"/>
               </w:rPr>
             </w:pPr>
-            <w:bookmarkStart w:id="3" w:name="_Hlk111304648"/>
+            <w:bookmarkStart w:id="5" w:name="_Hlk111304648"/>
             <w:r>
               <w:rPr>
                 <w:noProof/>
@@ -974,7 +985,7 @@
               </w:rPr>
               <w:t>Georgious &amp; Krulatz, 2018</w:t>
             </w:r>
-            <w:bookmarkEnd w:id="3"/>
+            <w:bookmarkEnd w:id="5"/>
           </w:p>
         </w:tc>
         <w:tc>
@@ -1340,6 +1351,7 @@
         <w:tc>
           <w:tcPr>
             <w:tcW w:w="2175" w:type="dxa"/>
+            <w:shd w:val="clear" w:color="auto" w:fill="C5E0B3" w:themeFill="accent6" w:themeFillTint="66"/>
           </w:tcPr>
           <w:p>
             <w:pPr>
@@ -1385,6 +1397,7 @@
         <w:tc>
           <w:tcPr>
             <w:tcW w:w="2200" w:type="dxa"/>
+            <w:shd w:val="clear" w:color="auto" w:fill="C5E0B3" w:themeFill="accent6" w:themeFillTint="66"/>
           </w:tcPr>
           <w:p>
             <w:pPr>
@@ -1426,6 +1439,7 @@
         <w:tc>
           <w:tcPr>
             <w:tcW w:w="1898" w:type="dxa"/>
+            <w:shd w:val="clear" w:color="auto" w:fill="C5E0B3" w:themeFill="accent6" w:themeFillTint="66"/>
           </w:tcPr>
           <w:p>
             <w:pPr>
@@ -1446,6 +1460,7 @@
         <w:tc>
           <w:tcPr>
             <w:tcW w:w="2335" w:type="dxa"/>
+            <w:shd w:val="clear" w:color="auto" w:fill="C5E0B3" w:themeFill="accent6" w:themeFillTint="66"/>
           </w:tcPr>
           <w:p>
             <w:pPr>
@@ -1466,6 +1481,7 @@
         <w:tc>
           <w:tcPr>
             <w:tcW w:w="2056" w:type="dxa"/>
+            <w:shd w:val="clear" w:color="auto" w:fill="C5E0B3" w:themeFill="accent6" w:themeFillTint="66"/>
           </w:tcPr>
           <w:p>
             <w:pPr>
@@ -1486,6 +1502,7 @@
         <w:tc>
           <w:tcPr>
             <w:tcW w:w="2332" w:type="dxa"/>
+            <w:shd w:val="clear" w:color="auto" w:fill="C5E0B3" w:themeFill="accent6" w:themeFillTint="66"/>
           </w:tcPr>
           <w:p>
             <w:pPr>

</xml_diff>

<commit_message>
Version final al día de hoy
</commit_message>
<xml_diff>
--- a/literatureReviewClassification.docx
+++ b/literatureReviewClassification.docx
@@ -194,7 +194,7 @@
         <w:tc>
           <w:tcPr>
             <w:tcW w:w="2200" w:type="dxa"/>
-            <w:shd w:val="clear" w:color="auto" w:fill="FBE4D5" w:themeFill="accent2" w:themeFillTint="33"/>
+            <w:shd w:val="clear" w:color="auto" w:fill="auto"/>
           </w:tcPr>
           <w:p>
             <w:pPr>
@@ -316,6 +316,7 @@
         <w:tc>
           <w:tcPr>
             <w:tcW w:w="2175" w:type="dxa"/>
+            <w:shd w:val="clear" w:color="auto" w:fill="FBE4D5" w:themeFill="accent2" w:themeFillTint="33"/>
           </w:tcPr>
           <w:p>
             <w:pPr>
@@ -399,6 +400,7 @@
         <w:tc>
           <w:tcPr>
             <w:tcW w:w="1898" w:type="dxa"/>
+            <w:shd w:val="clear" w:color="auto" w:fill="FBE4D5" w:themeFill="accent2" w:themeFillTint="33"/>
           </w:tcPr>
           <w:p>
             <w:pPr>
@@ -444,6 +446,7 @@
         <w:tc>
           <w:tcPr>
             <w:tcW w:w="2335" w:type="dxa"/>
+            <w:shd w:val="clear" w:color="auto" w:fill="FBE4D5" w:themeFill="accent2" w:themeFillTint="33"/>
           </w:tcPr>
           <w:p>
             <w:pPr>
@@ -472,6 +475,7 @@
         <w:tc>
           <w:tcPr>
             <w:tcW w:w="2056" w:type="dxa"/>
+            <w:shd w:val="clear" w:color="auto" w:fill="FBE4D5" w:themeFill="accent2" w:themeFillTint="33"/>
           </w:tcPr>
           <w:p>
             <w:pPr>
@@ -492,6 +496,7 @@
         <w:tc>
           <w:tcPr>
             <w:tcW w:w="2332" w:type="dxa"/>
+            <w:shd w:val="clear" w:color="auto" w:fill="FBE4D5" w:themeFill="accent2" w:themeFillTint="33"/>
           </w:tcPr>
           <w:p>
             <w:pPr>
@@ -544,7 +549,7 @@
         <w:tc>
           <w:tcPr>
             <w:tcW w:w="2200" w:type="dxa"/>
-            <w:shd w:val="clear" w:color="auto" w:fill="FBE4D5" w:themeFill="accent2" w:themeFillTint="33"/>
+            <w:shd w:val="clear" w:color="auto" w:fill="auto"/>
           </w:tcPr>
           <w:p>
             <w:pPr>
@@ -679,7 +684,7 @@
         <w:tc>
           <w:tcPr>
             <w:tcW w:w="2200" w:type="dxa"/>
-            <w:shd w:val="clear" w:color="auto" w:fill="FFF2CC" w:themeFill="accent4" w:themeFillTint="33"/>
+            <w:shd w:val="clear" w:color="auto" w:fill="auto"/>
           </w:tcPr>
           <w:p>
             <w:pPr>
@@ -799,6 +804,7 @@
         <w:tc>
           <w:tcPr>
             <w:tcW w:w="2175" w:type="dxa"/>
+            <w:shd w:val="clear" w:color="auto" w:fill="FBE4D5" w:themeFill="accent2" w:themeFillTint="33"/>
           </w:tcPr>
           <w:p>
             <w:pPr>
@@ -832,7 +838,7 @@
         <w:tc>
           <w:tcPr>
             <w:tcW w:w="2200" w:type="dxa"/>
-            <w:shd w:val="clear" w:color="auto" w:fill="FFF2CC" w:themeFill="accent4" w:themeFillTint="33"/>
+            <w:shd w:val="clear" w:color="auto" w:fill="FBE4D5" w:themeFill="accent2" w:themeFillTint="33"/>
           </w:tcPr>
           <w:p>
             <w:pPr>
@@ -853,6 +859,7 @@
         <w:tc>
           <w:tcPr>
             <w:tcW w:w="1898" w:type="dxa"/>
+            <w:shd w:val="clear" w:color="auto" w:fill="FBE4D5" w:themeFill="accent2" w:themeFillTint="33"/>
           </w:tcPr>
           <w:p>
             <w:pPr>
@@ -873,6 +880,7 @@
         <w:tc>
           <w:tcPr>
             <w:tcW w:w="2335" w:type="dxa"/>
+            <w:shd w:val="clear" w:color="auto" w:fill="FBE4D5" w:themeFill="accent2" w:themeFillTint="33"/>
           </w:tcPr>
           <w:p>
             <w:pPr>
@@ -908,6 +916,7 @@
         <w:tc>
           <w:tcPr>
             <w:tcW w:w="2056" w:type="dxa"/>
+            <w:shd w:val="clear" w:color="auto" w:fill="FBE4D5" w:themeFill="accent2" w:themeFillTint="33"/>
           </w:tcPr>
           <w:p>
             <w:pPr>
@@ -931,6 +940,141 @@
                 <w:szCs w:val="18"/>
               </w:rPr>
             </w:pPr>
+          </w:p>
+        </w:tc>
+        <w:tc>
+          <w:tcPr>
+            <w:tcW w:w="2332" w:type="dxa"/>
+            <w:shd w:val="clear" w:color="auto" w:fill="FBE4D5" w:themeFill="accent2" w:themeFillTint="33"/>
+          </w:tcPr>
+          <w:p>
+            <w:pPr>
+              <w:rPr>
+                <w:sz w:val="18"/>
+                <w:szCs w:val="18"/>
+              </w:rPr>
+            </w:pPr>
+            <w:r>
+              <w:rPr>
+                <w:sz w:val="18"/>
+                <w:szCs w:val="18"/>
+              </w:rPr>
+              <w:t xml:space="preserve">Learners showed positive perceptions to L1 use, but most teachers were unwilling to use it in the L2 classroom. </w:t>
+            </w:r>
+            <w:bookmarkStart w:id="4" w:name="_Hlk111385943"/>
+            <w:r>
+              <w:rPr>
+                <w:sz w:val="18"/>
+                <w:szCs w:val="18"/>
+              </w:rPr>
+              <w:t>Ninety percent of elementary students, 73.3% of intermediate, and 52.1% of advanced students demonstrated positive opinions on L1 use in English classes.</w:t>
+            </w:r>
+            <w:bookmarkEnd w:id="4"/>
+          </w:p>
+        </w:tc>
+      </w:tr>
+      <w:tr>
+        <w:tc>
+          <w:tcPr>
+            <w:tcW w:w="2175" w:type="dxa"/>
+          </w:tcPr>
+          <w:p>
+            <w:pPr>
+              <w:rPr>
+                <w:sz w:val="18"/>
+                <w:szCs w:val="18"/>
+              </w:rPr>
+            </w:pPr>
+            <w:bookmarkStart w:id="5" w:name="_Hlk111304648"/>
+            <w:r>
+              <w:rPr>
+                <w:noProof/>
+                <w:sz w:val="18"/>
+                <w:szCs w:val="18"/>
+              </w:rPr>
+              <w:t>Georgious &amp; Krulatz, 2018</w:t>
+            </w:r>
+            <w:bookmarkEnd w:id="5"/>
+          </w:p>
+        </w:tc>
+        <w:tc>
+          <w:tcPr>
+            <w:tcW w:w="2200" w:type="dxa"/>
+          </w:tcPr>
+          <w:p>
+            <w:pPr>
+              <w:rPr>
+                <w:sz w:val="18"/>
+                <w:szCs w:val="18"/>
+              </w:rPr>
+            </w:pPr>
+            <w:r>
+              <w:rPr>
+                <w:sz w:val="18"/>
+                <w:szCs w:val="18"/>
+              </w:rPr>
+              <w:t>Teachers’ attitudes towards to L1 use</w:t>
+            </w:r>
+          </w:p>
+        </w:tc>
+        <w:tc>
+          <w:tcPr>
+            <w:tcW w:w="1898" w:type="dxa"/>
+          </w:tcPr>
+          <w:p>
+            <w:pPr>
+              <w:rPr>
+                <w:sz w:val="18"/>
+                <w:szCs w:val="18"/>
+              </w:rPr>
+            </w:pPr>
+            <w:r>
+              <w:rPr>
+                <w:sz w:val="18"/>
+                <w:szCs w:val="18"/>
+              </w:rPr>
+              <w:t>Norwegian university</w:t>
+            </w:r>
+          </w:p>
+        </w:tc>
+        <w:tc>
+          <w:tcPr>
+            <w:tcW w:w="2335" w:type="dxa"/>
+          </w:tcPr>
+          <w:p>
+            <w:pPr>
+              <w:rPr>
+                <w:sz w:val="18"/>
+                <w:szCs w:val="18"/>
+              </w:rPr>
+            </w:pPr>
+            <w:r>
+              <w:rPr>
+                <w:sz w:val="18"/>
+                <w:szCs w:val="18"/>
+              </w:rPr>
+              <w:t>24 in-service elementary and middle-school EFL teachers enrolled in an EFL endorsement course</w:t>
+            </w:r>
+          </w:p>
+        </w:tc>
+        <w:tc>
+          <w:tcPr>
+            <w:tcW w:w="2056" w:type="dxa"/>
+          </w:tcPr>
+          <w:p>
+            <w:pPr>
+              <w:rPr>
+                <w:sz w:val="18"/>
+                <w:szCs w:val="18"/>
+              </w:rPr>
+            </w:pPr>
+            <w:r>
+              <w:rPr>
+                <w:sz w:val="18"/>
+                <w:szCs w:val="18"/>
+              </w:rPr>
+              <w:t xml:space="preserve">Questionnaires </w:t>
+            </w:r>
           </w:p>
         </w:tc>
         <w:tc>
@@ -950,17 +1094,8 @@
                 <w:sz w:val="18"/>
                 <w:szCs w:val="18"/>
               </w:rPr>
-              <w:t xml:space="preserve">Learners showed positive perceptions to L1 use, but most teachers were unwilling to use it in the L2 classroom. </w:t>
-            </w:r>
-            <w:bookmarkStart w:id="4" w:name="_Hlk111385943"/>
-            <w:r>
-              <w:rPr>
-                <w:sz w:val="18"/>
-                <w:szCs w:val="18"/>
-              </w:rPr>
-              <w:t>Ninety percent of elementary students, 73.3% of intermediate, and 52.1% of advanced students demonstrated positive opinions on L1 use in English classes.</w:t>
-            </w:r>
-            <w:bookmarkEnd w:id="4"/>
+              <w:t>The study found that 92% of teachers employed the L1 in teaching the L2. The authors suggest integrating the topic of L1 use in teacher-training programs so that teachers can draw on the students’ linguistic resources.</w:t>
+            </w:r>
           </w:p>
         </w:tc>
       </w:tr>
@@ -972,20 +1107,19 @@
           <w:p>
             <w:pPr>
               <w:rPr>
-                <w:sz w:val="18"/>
-                <w:szCs w:val="18"/>
-              </w:rPr>
-            </w:pPr>
-            <w:bookmarkStart w:id="5" w:name="_Hlk111304648"/>
-            <w:r>
-              <w:rPr>
                 <w:noProof/>
                 <w:sz w:val="18"/>
                 <w:szCs w:val="18"/>
               </w:rPr>
-              <w:t>Georgious &amp; Krulatz, 2018</w:t>
-            </w:r>
-            <w:bookmarkEnd w:id="5"/>
+            </w:pPr>
+            <w:r>
+              <w:rPr>
+                <w:noProof/>
+                <w:sz w:val="18"/>
+                <w:szCs w:val="18"/>
+              </w:rPr>
+              <w:t>Molway et al., 2022</w:t>
+            </w:r>
           </w:p>
         </w:tc>
         <w:tc>
@@ -999,12 +1133,21 @@
                 <w:szCs w:val="18"/>
               </w:rPr>
             </w:pPr>
-            <w:r>
-              <w:rPr>
-                <w:sz w:val="18"/>
-                <w:szCs w:val="18"/>
-              </w:rPr>
-              <w:t>Teachers’ attitudes towards to L1 use</w:t>
+            <w:proofErr w:type="gramStart"/>
+            <w:r>
+              <w:rPr>
+                <w:sz w:val="18"/>
+                <w:szCs w:val="18"/>
+              </w:rPr>
+              <w:t>Teachers’</w:t>
+            </w:r>
+            <w:proofErr w:type="gramEnd"/>
+            <w:r>
+              <w:rPr>
+                <w:sz w:val="18"/>
+                <w:szCs w:val="18"/>
+              </w:rPr>
+              <w:t xml:space="preserve"> reported L1/L2 practices</w:t>
             </w:r>
           </w:p>
         </w:tc>
@@ -1024,7 +1167,7 @@
                 <w:sz w:val="18"/>
                 <w:szCs w:val="18"/>
               </w:rPr>
-              <w:t>Norwegian university</w:t>
+              <w:t>England and Spain</w:t>
             </w:r>
           </w:p>
         </w:tc>
@@ -1044,7 +1187,7 @@
                 <w:sz w:val="18"/>
                 <w:szCs w:val="18"/>
               </w:rPr>
-              <w:t>24 in-service elementary and middle-school EFL teachers enrolled in an EFL endorsement course</w:t>
+              <w:t>130 Spanish secondary school EFL teachers, 75 foreign language teachers from England</w:t>
             </w:r>
           </w:p>
         </w:tc>
@@ -1064,7 +1207,7 @@
                 <w:sz w:val="18"/>
                 <w:szCs w:val="18"/>
               </w:rPr>
-              <w:t xml:space="preserve">Questionnaires </w:t>
+              <w:t>Online questionnaire</w:t>
             </w:r>
           </w:p>
         </w:tc>
@@ -1085,7 +1228,7 @@
                 <w:sz w:val="18"/>
                 <w:szCs w:val="18"/>
               </w:rPr>
-              <w:t>The study found that 92% of teachers employed the L1 in teaching the L2. The authors suggest integrating the topic of L1 use in teacher-training programs so that teachers can draw on the students’ linguistic resources.</w:t>
+              <w:t xml:space="preserve">Although teachers in England use the L1 more extensively than teachers in Spain, both groups reported using the L1, showing that pre-service training may have a limited impact on teacher practices. </w:t>
             </w:r>
           </w:p>
         </w:tc>
@@ -1098,18 +1241,17 @@
           <w:p>
             <w:pPr>
               <w:rPr>
+                <w:sz w:val="18"/>
+                <w:szCs w:val="18"/>
+              </w:rPr>
+            </w:pPr>
+            <w:r>
+              <w:rPr>
                 <w:noProof/>
                 <w:sz w:val="18"/>
                 <w:szCs w:val="18"/>
               </w:rPr>
-            </w:pPr>
-            <w:r>
-              <w:rPr>
-                <w:noProof/>
-                <w:sz w:val="18"/>
-                <w:szCs w:val="18"/>
-              </w:rPr>
-              <w:t>Molway et al., 2022</w:t>
+              <w:t>Algazo, 2022</w:t>
             </w:r>
           </w:p>
         </w:tc>
@@ -1124,21 +1266,12 @@
                 <w:szCs w:val="18"/>
               </w:rPr>
             </w:pPr>
-            <w:proofErr w:type="gramStart"/>
-            <w:r>
-              <w:rPr>
-                <w:sz w:val="18"/>
-                <w:szCs w:val="18"/>
-              </w:rPr>
-              <w:t>Teachers’</w:t>
-            </w:r>
-            <w:proofErr w:type="gramEnd"/>
-            <w:r>
-              <w:rPr>
-                <w:sz w:val="18"/>
-                <w:szCs w:val="18"/>
-              </w:rPr>
-              <w:t xml:space="preserve"> reported L1/L2 practices</w:t>
+            <w:r>
+              <w:rPr>
+                <w:sz w:val="18"/>
+                <w:szCs w:val="18"/>
+              </w:rPr>
+              <w:t>Teachers’ perspectives on L1 use in L2 classroom</w:t>
             </w:r>
           </w:p>
         </w:tc>
@@ -1158,7 +1291,7 @@
                 <w:sz w:val="18"/>
                 <w:szCs w:val="18"/>
               </w:rPr>
-              <w:t>England and Spain</w:t>
+              <w:t>Jordanian public secondary school</w:t>
             </w:r>
           </w:p>
         </w:tc>
@@ -1178,7 +1311,7 @@
                 <w:sz w:val="18"/>
                 <w:szCs w:val="18"/>
               </w:rPr>
-              <w:t>130 Spanish secondary school EFL teachers, 75 foreign language teachers from England</w:t>
+              <w:t>6 EFL teachers from secondary public schools</w:t>
             </w:r>
           </w:p>
         </w:tc>
@@ -1198,28 +1331,27 @@
                 <w:sz w:val="18"/>
                 <w:szCs w:val="18"/>
               </w:rPr>
-              <w:t>Online questionnaire</w:t>
+              <w:t>Classroom observation and interviews</w:t>
             </w:r>
           </w:p>
         </w:tc>
         <w:tc>
           <w:tcPr>
             <w:tcW w:w="2332" w:type="dxa"/>
-            <w:shd w:val="clear" w:color="auto" w:fill="auto"/>
-          </w:tcPr>
-          <w:p>
-            <w:pPr>
-              <w:rPr>
-                <w:sz w:val="18"/>
-                <w:szCs w:val="18"/>
-              </w:rPr>
-            </w:pPr>
-            <w:r>
-              <w:rPr>
-                <w:sz w:val="18"/>
-                <w:szCs w:val="18"/>
-              </w:rPr>
-              <w:t xml:space="preserve">Although teachers in England use the L1 more extensively than teachers in Spain, both groups reported using the L1, showing that pre-service training may have a limited impact on teacher practices. </w:t>
+          </w:tcPr>
+          <w:p>
+            <w:pPr>
+              <w:rPr>
+                <w:sz w:val="18"/>
+                <w:szCs w:val="18"/>
+              </w:rPr>
+            </w:pPr>
+            <w:r>
+              <w:rPr>
+                <w:sz w:val="18"/>
+                <w:szCs w:val="18"/>
+              </w:rPr>
+              <w:t xml:space="preserve">Teachers considered that L1 can help learners at lower levels of proficiency and grammar classes. </w:t>
             </w:r>
           </w:p>
         </w:tc>
@@ -1228,121 +1360,180 @@
         <w:tc>
           <w:tcPr>
             <w:tcW w:w="2175" w:type="dxa"/>
-          </w:tcPr>
-          <w:p>
-            <w:pPr>
-              <w:rPr>
-                <w:sz w:val="18"/>
-                <w:szCs w:val="18"/>
-              </w:rPr>
-            </w:pPr>
-            <w:r>
-              <w:rPr>
-                <w:noProof/>
-                <w:sz w:val="18"/>
-                <w:szCs w:val="18"/>
-              </w:rPr>
-              <w:t>Algazo, 2022</w:t>
+            <w:shd w:val="clear" w:color="auto" w:fill="C5E0B3" w:themeFill="accent6" w:themeFillTint="66"/>
+          </w:tcPr>
+          <w:p>
+            <w:pPr>
+              <w:rPr>
+                <w:sz w:val="18"/>
+                <w:szCs w:val="18"/>
+              </w:rPr>
+            </w:pPr>
+            <w:proofErr w:type="spellStart"/>
+            <w:r>
+              <w:rPr>
+                <w:sz w:val="18"/>
+                <w:szCs w:val="18"/>
+              </w:rPr>
+              <w:t>Taşçı</w:t>
+            </w:r>
+            <w:proofErr w:type="spellEnd"/>
+            <w:r>
+              <w:rPr>
+                <w:sz w:val="18"/>
+                <w:szCs w:val="18"/>
+              </w:rPr>
+              <w:t xml:space="preserve"> &amp; Aksu </w:t>
+            </w:r>
+            <w:proofErr w:type="spellStart"/>
+            <w:r>
+              <w:rPr>
+                <w:sz w:val="18"/>
+                <w:szCs w:val="18"/>
+              </w:rPr>
+              <w:t>Ataç</w:t>
+            </w:r>
+            <w:proofErr w:type="spellEnd"/>
+            <w:r>
+              <w:rPr>
+                <w:sz w:val="18"/>
+                <w:szCs w:val="18"/>
+              </w:rPr>
+              <w:t>, 2020</w:t>
             </w:r>
           </w:p>
         </w:tc>
         <w:tc>
           <w:tcPr>
             <w:tcW w:w="2200" w:type="dxa"/>
-          </w:tcPr>
-          <w:p>
-            <w:pPr>
-              <w:rPr>
-                <w:sz w:val="18"/>
-                <w:szCs w:val="18"/>
-              </w:rPr>
-            </w:pPr>
-            <w:r>
-              <w:rPr>
-                <w:sz w:val="18"/>
-                <w:szCs w:val="18"/>
-              </w:rPr>
-              <w:t>Teachers’ perspectives on L1 use in L2 classroom</w:t>
+            <w:shd w:val="clear" w:color="auto" w:fill="C5E0B3" w:themeFill="accent6" w:themeFillTint="66"/>
+          </w:tcPr>
+          <w:p>
+            <w:pPr>
+              <w:rPr>
+                <w:sz w:val="18"/>
+                <w:szCs w:val="18"/>
+              </w:rPr>
+            </w:pPr>
+            <w:r>
+              <w:rPr>
+                <w:sz w:val="18"/>
+                <w:szCs w:val="18"/>
+              </w:rPr>
+              <w:t xml:space="preserve">Amount and </w:t>
+            </w:r>
+            <w:r>
+              <w:rPr>
+                <w:sz w:val="18"/>
+                <w:szCs w:val="18"/>
+              </w:rPr>
+              <w:t xml:space="preserve">functions of L1 </w:t>
+            </w:r>
+            <w:r>
+              <w:rPr>
+                <w:sz w:val="18"/>
+                <w:szCs w:val="18"/>
+              </w:rPr>
+              <w:t xml:space="preserve">use </w:t>
+            </w:r>
+            <w:r>
+              <w:rPr>
+                <w:sz w:val="18"/>
+                <w:szCs w:val="18"/>
+              </w:rPr>
+              <w:t>and teachers’ perceptions on it</w:t>
             </w:r>
           </w:p>
         </w:tc>
         <w:tc>
           <w:tcPr>
             <w:tcW w:w="1898" w:type="dxa"/>
-          </w:tcPr>
-          <w:p>
-            <w:pPr>
-              <w:rPr>
-                <w:sz w:val="18"/>
-                <w:szCs w:val="18"/>
-              </w:rPr>
-            </w:pPr>
-            <w:r>
-              <w:rPr>
-                <w:sz w:val="18"/>
-                <w:szCs w:val="18"/>
-              </w:rPr>
-              <w:t>Jordanian public secondary school</w:t>
+            <w:shd w:val="clear" w:color="auto" w:fill="C5E0B3" w:themeFill="accent6" w:themeFillTint="66"/>
+          </w:tcPr>
+          <w:p>
+            <w:pPr>
+              <w:rPr>
+                <w:sz w:val="18"/>
+                <w:szCs w:val="18"/>
+              </w:rPr>
+            </w:pPr>
+            <w:r>
+              <w:rPr>
+                <w:sz w:val="18"/>
+                <w:szCs w:val="18"/>
+              </w:rPr>
+              <w:t>Primary school in Turkish</w:t>
             </w:r>
           </w:p>
         </w:tc>
         <w:tc>
           <w:tcPr>
             <w:tcW w:w="2335" w:type="dxa"/>
-          </w:tcPr>
-          <w:p>
-            <w:pPr>
-              <w:rPr>
-                <w:sz w:val="18"/>
-                <w:szCs w:val="18"/>
-              </w:rPr>
-            </w:pPr>
-            <w:r>
-              <w:rPr>
-                <w:sz w:val="18"/>
-                <w:szCs w:val="18"/>
-              </w:rPr>
-              <w:t>6 EFL teachers from secondary public schools</w:t>
+            <w:shd w:val="clear" w:color="auto" w:fill="C5E0B3" w:themeFill="accent6" w:themeFillTint="66"/>
+          </w:tcPr>
+          <w:p>
+            <w:pPr>
+              <w:rPr>
+                <w:sz w:val="18"/>
+                <w:szCs w:val="18"/>
+              </w:rPr>
+            </w:pPr>
+            <w:r>
+              <w:rPr>
+                <w:sz w:val="18"/>
+                <w:szCs w:val="18"/>
+              </w:rPr>
+              <w:t>3 primary school EFL teachers</w:t>
             </w:r>
           </w:p>
         </w:tc>
         <w:tc>
           <w:tcPr>
             <w:tcW w:w="2056" w:type="dxa"/>
-          </w:tcPr>
-          <w:p>
-            <w:pPr>
-              <w:rPr>
-                <w:sz w:val="18"/>
-                <w:szCs w:val="18"/>
-              </w:rPr>
-            </w:pPr>
-            <w:r>
-              <w:rPr>
-                <w:sz w:val="18"/>
-                <w:szCs w:val="18"/>
-              </w:rPr>
-              <w:t>Classroom observation and interviews</w:t>
+            <w:shd w:val="clear" w:color="auto" w:fill="C5E0B3" w:themeFill="accent6" w:themeFillTint="66"/>
+          </w:tcPr>
+          <w:p>
+            <w:pPr>
+              <w:rPr>
+                <w:sz w:val="18"/>
+                <w:szCs w:val="18"/>
+              </w:rPr>
+            </w:pPr>
+            <w:r>
+              <w:rPr>
+                <w:sz w:val="18"/>
+                <w:szCs w:val="18"/>
+              </w:rPr>
+              <w:t>Observations and semi-structured interviews</w:t>
             </w:r>
           </w:p>
         </w:tc>
         <w:tc>
           <w:tcPr>
             <w:tcW w:w="2332" w:type="dxa"/>
-          </w:tcPr>
-          <w:p>
-            <w:pPr>
-              <w:rPr>
-                <w:sz w:val="18"/>
-                <w:szCs w:val="18"/>
-              </w:rPr>
-            </w:pPr>
-            <w:r>
-              <w:rPr>
-                <w:sz w:val="18"/>
-                <w:szCs w:val="18"/>
-              </w:rPr>
-              <w:t xml:space="preserve">Teachers considered that L1 can help learners at lower levels of proficiency and grammar classes. </w:t>
+            <w:shd w:val="clear" w:color="auto" w:fill="C5E0B3" w:themeFill="accent6" w:themeFillTint="66"/>
+          </w:tcPr>
+          <w:p>
+            <w:pPr>
+              <w:rPr>
+                <w:sz w:val="18"/>
+                <w:szCs w:val="18"/>
+              </w:rPr>
+            </w:pPr>
+            <w:r>
+              <w:rPr>
+                <w:sz w:val="18"/>
+                <w:szCs w:val="18"/>
+              </w:rPr>
+              <w:t xml:space="preserve">Teachers used the L1 between 20% to 30% of all classroom instruction, and </w:t>
+            </w:r>
+            <w:r>
+              <w:rPr>
+                <w:sz w:val="18"/>
+                <w:szCs w:val="18"/>
+              </w:rPr>
+              <w:lastRenderedPageBreak/>
+              <w:t>particularly they used it more in lower grades. Teachers used the L1 to give instructions, to teach grammar, to translate words and phrases, for classroom management, checking understanding, drawing attention, eliciting, and providing feedback.</w:t>
             </w:r>
           </w:p>
         </w:tc>
@@ -1351,7 +1542,6 @@
         <w:tc>
           <w:tcPr>
             <w:tcW w:w="2175" w:type="dxa"/>
-            <w:shd w:val="clear" w:color="auto" w:fill="C5E0B3" w:themeFill="accent6" w:themeFillTint="66"/>
           </w:tcPr>
           <w:p>
             <w:pPr>
@@ -1366,7 +1556,8 @@
                 <w:sz w:val="18"/>
                 <w:szCs w:val="18"/>
               </w:rPr>
-              <w:t>Taşçı</w:t>
+              <w:lastRenderedPageBreak/>
+              <w:t>Perdani</w:t>
             </w:r>
             <w:proofErr w:type="spellEnd"/>
             <w:r>
@@ -1374,157 +1565,121 @@
                 <w:sz w:val="18"/>
                 <w:szCs w:val="18"/>
               </w:rPr>
-              <w:t xml:space="preserve"> &amp; Aksu </w:t>
-            </w:r>
-            <w:proofErr w:type="spellStart"/>
-            <w:r>
-              <w:rPr>
-                <w:sz w:val="18"/>
-                <w:szCs w:val="18"/>
-              </w:rPr>
-              <w:t>Ataç</w:t>
-            </w:r>
-            <w:proofErr w:type="spellEnd"/>
-            <w:r>
-              <w:rPr>
-                <w:sz w:val="18"/>
-                <w:szCs w:val="18"/>
-              </w:rPr>
-              <w:t>, 2020</w:t>
+              <w:t>, Y.D, (</w:t>
+            </w:r>
+            <w:r>
+              <w:rPr>
+                <w:sz w:val="18"/>
+                <w:szCs w:val="18"/>
+              </w:rPr>
+              <w:t>2021</w:t>
+            </w:r>
+            <w:r>
+              <w:rPr>
+                <w:sz w:val="18"/>
+                <w:szCs w:val="18"/>
+              </w:rPr>
+              <w:t>)</w:t>
             </w:r>
           </w:p>
         </w:tc>
         <w:tc>
           <w:tcPr>
             <w:tcW w:w="2200" w:type="dxa"/>
-            <w:shd w:val="clear" w:color="auto" w:fill="C5E0B3" w:themeFill="accent6" w:themeFillTint="66"/>
-          </w:tcPr>
-          <w:p>
-            <w:pPr>
-              <w:rPr>
-                <w:sz w:val="18"/>
-                <w:szCs w:val="18"/>
-              </w:rPr>
-            </w:pPr>
-            <w:r>
-              <w:rPr>
-                <w:sz w:val="18"/>
-                <w:szCs w:val="18"/>
-              </w:rPr>
-              <w:t xml:space="preserve">Amount and </w:t>
-            </w:r>
-            <w:r>
-              <w:rPr>
-                <w:sz w:val="18"/>
-                <w:szCs w:val="18"/>
-              </w:rPr>
-              <w:t xml:space="preserve">functions of L1 </w:t>
-            </w:r>
-            <w:r>
-              <w:rPr>
-                <w:sz w:val="18"/>
-                <w:szCs w:val="18"/>
-              </w:rPr>
-              <w:t xml:space="preserve">use </w:t>
-            </w:r>
-            <w:r>
-              <w:rPr>
-                <w:sz w:val="18"/>
-                <w:szCs w:val="18"/>
-              </w:rPr>
-              <w:t>and teachers’ perceptions on it</w:t>
+          </w:tcPr>
+          <w:p>
+            <w:pPr>
+              <w:rPr>
+                <w:sz w:val="18"/>
+                <w:szCs w:val="18"/>
+              </w:rPr>
+            </w:pPr>
+            <w:r>
+              <w:rPr>
+                <w:sz w:val="18"/>
+                <w:szCs w:val="18"/>
+              </w:rPr>
+              <w:t>teachers’ perspectives and reasons to use the L1</w:t>
             </w:r>
           </w:p>
         </w:tc>
         <w:tc>
           <w:tcPr>
             <w:tcW w:w="1898" w:type="dxa"/>
-            <w:shd w:val="clear" w:color="auto" w:fill="C5E0B3" w:themeFill="accent6" w:themeFillTint="66"/>
-          </w:tcPr>
-          <w:p>
-            <w:pPr>
-              <w:rPr>
-                <w:sz w:val="18"/>
-                <w:szCs w:val="18"/>
-              </w:rPr>
-            </w:pPr>
-            <w:r>
-              <w:rPr>
-                <w:sz w:val="18"/>
-                <w:szCs w:val="18"/>
-              </w:rPr>
-              <w:t>Primary school in Turkish</w:t>
+          </w:tcPr>
+          <w:p>
+            <w:pPr>
+              <w:rPr>
+                <w:sz w:val="18"/>
+                <w:szCs w:val="18"/>
+              </w:rPr>
+            </w:pPr>
+            <w:r>
+              <w:rPr>
+                <w:sz w:val="18"/>
+                <w:szCs w:val="18"/>
+              </w:rPr>
+              <w:t>Senior High Schools, Indonesia.</w:t>
             </w:r>
           </w:p>
         </w:tc>
         <w:tc>
           <w:tcPr>
             <w:tcW w:w="2335" w:type="dxa"/>
-            <w:shd w:val="clear" w:color="auto" w:fill="C5E0B3" w:themeFill="accent6" w:themeFillTint="66"/>
-          </w:tcPr>
-          <w:p>
-            <w:pPr>
-              <w:rPr>
-                <w:sz w:val="18"/>
-                <w:szCs w:val="18"/>
-              </w:rPr>
-            </w:pPr>
-            <w:r>
-              <w:rPr>
-                <w:sz w:val="18"/>
-                <w:szCs w:val="18"/>
-              </w:rPr>
-              <w:t>3 primary school EFL teachers</w:t>
+          </w:tcPr>
+          <w:p>
+            <w:pPr>
+              <w:rPr>
+                <w:sz w:val="18"/>
+                <w:szCs w:val="18"/>
+              </w:rPr>
+            </w:pPr>
+            <w:r>
+              <w:rPr>
+                <w:sz w:val="18"/>
+                <w:szCs w:val="18"/>
+              </w:rPr>
+              <w:t>Four English language teachers</w:t>
             </w:r>
           </w:p>
         </w:tc>
         <w:tc>
           <w:tcPr>
             <w:tcW w:w="2056" w:type="dxa"/>
-            <w:shd w:val="clear" w:color="auto" w:fill="C5E0B3" w:themeFill="accent6" w:themeFillTint="66"/>
-          </w:tcPr>
-          <w:p>
-            <w:pPr>
-              <w:rPr>
-                <w:sz w:val="18"/>
-                <w:szCs w:val="18"/>
-              </w:rPr>
-            </w:pPr>
-            <w:r>
-              <w:rPr>
-                <w:sz w:val="18"/>
-                <w:szCs w:val="18"/>
-              </w:rPr>
-              <w:t>Observations and semi-structured interviews</w:t>
+          </w:tcPr>
+          <w:p>
+            <w:pPr>
+              <w:rPr>
+                <w:sz w:val="18"/>
+                <w:szCs w:val="18"/>
+              </w:rPr>
+            </w:pPr>
+            <w:r>
+              <w:rPr>
+                <w:sz w:val="18"/>
+                <w:szCs w:val="18"/>
+              </w:rPr>
+              <w:t>questionnaires and interviews</w:t>
             </w:r>
           </w:p>
         </w:tc>
         <w:tc>
           <w:tcPr>
             <w:tcW w:w="2332" w:type="dxa"/>
-            <w:shd w:val="clear" w:color="auto" w:fill="C5E0B3" w:themeFill="accent6" w:themeFillTint="66"/>
-          </w:tcPr>
-          <w:p>
-            <w:pPr>
-              <w:rPr>
-                <w:sz w:val="18"/>
-                <w:szCs w:val="18"/>
-              </w:rPr>
-            </w:pPr>
-            <w:r>
-              <w:rPr>
-                <w:sz w:val="18"/>
-                <w:szCs w:val="18"/>
-              </w:rPr>
-              <w:t xml:space="preserve">Teachers used the L1 between 20% to 30% of all classroom instruction, and </w:t>
-            </w:r>
-            <w:r>
-              <w:rPr>
-                <w:sz w:val="18"/>
-                <w:szCs w:val="18"/>
-              </w:rPr>
-              <w:lastRenderedPageBreak/>
-              <w:t>particularly they used it more in lower grades. Teachers used the L1 to give instructions, to teach grammar, to translate words and phrases, for classroom management, checking understanding, drawing attention, eliciting, and providing feedback.</w:t>
+          </w:tcPr>
+          <w:p>
+            <w:pPr>
+              <w:rPr>
+                <w:sz w:val="18"/>
+                <w:szCs w:val="18"/>
+              </w:rPr>
+            </w:pPr>
+            <w:r>
+              <w:rPr>
+                <w:sz w:val="18"/>
+                <w:szCs w:val="18"/>
+              </w:rPr>
+              <w:t>Teachers use the L1 in all three stages: pre-teaching, whilst-teaching, and post-teaching, being the whilst-teaching stage the one in which teachers used the L1 the most. Teachers reported using the L1 because it makes it easy for them to interact with the students, who feel comfortable using their L1 to learn the foreign language. Teachers use the L1 to explain grammar, clarify meaning, and explain difficult words.</w:t>
             </w:r>
           </w:p>
         </w:tc>
@@ -1547,130 +1702,160 @@
                 <w:sz w:val="18"/>
                 <w:szCs w:val="18"/>
               </w:rPr>
+              <w:t>İnal</w:t>
+            </w:r>
+            <w:proofErr w:type="spellEnd"/>
+            <w:r>
+              <w:rPr>
+                <w:sz w:val="18"/>
+                <w:szCs w:val="18"/>
+              </w:rPr>
+              <w:t xml:space="preserve"> &amp; </w:t>
+            </w:r>
+            <w:proofErr w:type="spellStart"/>
+            <w:r>
+              <w:rPr>
+                <w:sz w:val="18"/>
+                <w:szCs w:val="18"/>
+              </w:rPr>
+              <w:t>Turhanlı</w:t>
+            </w:r>
+            <w:proofErr w:type="spellEnd"/>
+            <w:r>
+              <w:rPr>
+                <w:sz w:val="18"/>
+                <w:szCs w:val="18"/>
+              </w:rPr>
+              <w:t>, 2019</w:t>
+            </w:r>
+          </w:p>
+        </w:tc>
+        <w:tc>
+          <w:tcPr>
+            <w:tcW w:w="2200" w:type="dxa"/>
+          </w:tcPr>
+          <w:p>
+            <w:pPr>
+              <w:rPr>
+                <w:sz w:val="18"/>
+                <w:szCs w:val="18"/>
+              </w:rPr>
+            </w:pPr>
+            <w:r>
+              <w:rPr>
+                <w:sz w:val="18"/>
+                <w:szCs w:val="18"/>
+              </w:rPr>
+              <w:t xml:space="preserve">University </w:t>
+            </w:r>
+            <w:r>
+              <w:rPr>
+                <w:sz w:val="18"/>
+                <w:szCs w:val="18"/>
+              </w:rPr>
+              <w:t>teachers’ attitudes and purposes for L1 use</w:t>
+            </w:r>
+          </w:p>
+        </w:tc>
+        <w:tc>
+          <w:tcPr>
+            <w:tcW w:w="1898" w:type="dxa"/>
+          </w:tcPr>
+          <w:p>
+            <w:pPr>
+              <w:rPr>
+                <w:sz w:val="18"/>
+                <w:szCs w:val="18"/>
+              </w:rPr>
+            </w:pPr>
+            <w:r>
+              <w:rPr>
+                <w:sz w:val="18"/>
+                <w:szCs w:val="18"/>
+              </w:rPr>
+              <w:t>Turkey</w:t>
+            </w:r>
+          </w:p>
+        </w:tc>
+        <w:tc>
+          <w:tcPr>
+            <w:tcW w:w="2335" w:type="dxa"/>
+          </w:tcPr>
+          <w:p>
+            <w:pPr>
+              <w:rPr>
+                <w:sz w:val="18"/>
+                <w:szCs w:val="18"/>
+              </w:rPr>
+            </w:pPr>
+            <w:r>
+              <w:rPr>
+                <w:sz w:val="18"/>
+                <w:szCs w:val="18"/>
+              </w:rPr>
+              <w:t>18 EFL university teachers</w:t>
+            </w:r>
+          </w:p>
+        </w:tc>
+        <w:tc>
+          <w:tcPr>
+            <w:tcW w:w="2056" w:type="dxa"/>
+          </w:tcPr>
+          <w:p>
+            <w:pPr>
+              <w:rPr>
+                <w:sz w:val="18"/>
+                <w:szCs w:val="18"/>
+              </w:rPr>
+            </w:pPr>
+            <w:r>
+              <w:rPr>
+                <w:sz w:val="18"/>
+                <w:szCs w:val="18"/>
+              </w:rPr>
+              <w:t xml:space="preserve">questionnaires and </w:t>
+            </w:r>
+            <w:r>
+              <w:rPr>
+                <w:sz w:val="18"/>
+                <w:szCs w:val="18"/>
+              </w:rPr>
+              <w:t xml:space="preserve">semi-structured </w:t>
+            </w:r>
+            <w:r>
+              <w:rPr>
+                <w:sz w:val="18"/>
+                <w:szCs w:val="18"/>
+              </w:rPr>
+              <w:t>interviews</w:t>
+            </w:r>
+          </w:p>
+        </w:tc>
+        <w:tc>
+          <w:tcPr>
+            <w:tcW w:w="2332" w:type="dxa"/>
+          </w:tcPr>
+          <w:p>
+            <w:pPr>
+              <w:rPr>
+                <w:sz w:val="18"/>
+                <w:szCs w:val="18"/>
+              </w:rPr>
+            </w:pPr>
+            <w:r>
+              <w:rPr>
+                <w:sz w:val="18"/>
+                <w:szCs w:val="18"/>
+              </w:rPr>
+              <w:t xml:space="preserve">The teachers express a favorable opinion on L1 use during the interviews although the data from the questionnaires showed a slightly negative attitude towards it. Despite they believe the L1 has several functions such as teaching grammar, explaining vocabulary, dealing with disciplinary issues, and raising students’ awareness of the differences and </w:t>
+            </w:r>
+            <w:r>
+              <w:rPr>
+                <w:sz w:val="18"/>
+                <w:szCs w:val="18"/>
+              </w:rPr>
               <w:lastRenderedPageBreak/>
-              <w:t>Perdani</w:t>
-            </w:r>
-            <w:proofErr w:type="spellEnd"/>
-            <w:r>
-              <w:rPr>
-                <w:sz w:val="18"/>
-                <w:szCs w:val="18"/>
-              </w:rPr>
-              <w:t>, Y.D, (</w:t>
-            </w:r>
-            <w:r>
-              <w:rPr>
-                <w:sz w:val="18"/>
-                <w:szCs w:val="18"/>
-              </w:rPr>
-              <w:t>2021</w:t>
-            </w:r>
-            <w:r>
-              <w:rPr>
-                <w:sz w:val="18"/>
-                <w:szCs w:val="18"/>
-              </w:rPr>
-              <w:t>)</w:t>
-            </w:r>
-          </w:p>
-        </w:tc>
-        <w:tc>
-          <w:tcPr>
-            <w:tcW w:w="2200" w:type="dxa"/>
-          </w:tcPr>
-          <w:p>
-            <w:pPr>
-              <w:rPr>
-                <w:sz w:val="18"/>
-                <w:szCs w:val="18"/>
-              </w:rPr>
-            </w:pPr>
-            <w:r>
-              <w:rPr>
-                <w:sz w:val="18"/>
-                <w:szCs w:val="18"/>
-              </w:rPr>
-              <w:t>teachers’ perspectives and reasons to use the L1</w:t>
-            </w:r>
-          </w:p>
-        </w:tc>
-        <w:tc>
-          <w:tcPr>
-            <w:tcW w:w="1898" w:type="dxa"/>
-          </w:tcPr>
-          <w:p>
-            <w:pPr>
-              <w:rPr>
-                <w:sz w:val="18"/>
-                <w:szCs w:val="18"/>
-              </w:rPr>
-            </w:pPr>
-            <w:r>
-              <w:rPr>
-                <w:sz w:val="18"/>
-                <w:szCs w:val="18"/>
-              </w:rPr>
-              <w:t>Senior High Schools, Indonesia.</w:t>
-            </w:r>
-          </w:p>
-        </w:tc>
-        <w:tc>
-          <w:tcPr>
-            <w:tcW w:w="2335" w:type="dxa"/>
-          </w:tcPr>
-          <w:p>
-            <w:pPr>
-              <w:rPr>
-                <w:sz w:val="18"/>
-                <w:szCs w:val="18"/>
-              </w:rPr>
-            </w:pPr>
-            <w:r>
-              <w:rPr>
-                <w:sz w:val="18"/>
-                <w:szCs w:val="18"/>
-              </w:rPr>
-              <w:t>Four English language teachers</w:t>
-            </w:r>
-          </w:p>
-        </w:tc>
-        <w:tc>
-          <w:tcPr>
-            <w:tcW w:w="2056" w:type="dxa"/>
-          </w:tcPr>
-          <w:p>
-            <w:pPr>
-              <w:rPr>
-                <w:sz w:val="18"/>
-                <w:szCs w:val="18"/>
-              </w:rPr>
-            </w:pPr>
-            <w:r>
-              <w:rPr>
-                <w:sz w:val="18"/>
-                <w:szCs w:val="18"/>
-              </w:rPr>
-              <w:t>questionnaires and interviews</w:t>
-            </w:r>
-          </w:p>
-        </w:tc>
-        <w:tc>
-          <w:tcPr>
-            <w:tcW w:w="2332" w:type="dxa"/>
-          </w:tcPr>
-          <w:p>
-            <w:pPr>
-              <w:rPr>
-                <w:sz w:val="18"/>
-                <w:szCs w:val="18"/>
-              </w:rPr>
-            </w:pPr>
-            <w:r>
-              <w:rPr>
-                <w:sz w:val="18"/>
-                <w:szCs w:val="18"/>
-              </w:rPr>
-              <w:t>Teachers use the L1 in all three stages: pre-teaching, whilst-teaching, and post-teaching, being the whilst-teaching stage the one in which teachers used the L1 the most. Teachers reported using the L1 because it makes it easy for them to interact with the students, who feel comfortable using their L1 to learn the foreign language. Teachers use the L1 to explain grammar, clarify meaning, and explain difficult words.</w:t>
+              <w:t>similarities between English and their L1, they thought the L1 should not be used when teaching the four skills.</w:t>
             </w:r>
           </w:p>
         </w:tc>
@@ -1679,174 +1864,179 @@
         <w:tc>
           <w:tcPr>
             <w:tcW w:w="2175" w:type="dxa"/>
-          </w:tcPr>
-          <w:p>
-            <w:pPr>
-              <w:rPr>
-                <w:sz w:val="18"/>
-                <w:szCs w:val="18"/>
-              </w:rPr>
-            </w:pPr>
-            <w:proofErr w:type="spellStart"/>
-            <w:r>
-              <w:rPr>
-                <w:sz w:val="18"/>
-                <w:szCs w:val="18"/>
-              </w:rPr>
-              <w:t>İnal</w:t>
-            </w:r>
-            <w:proofErr w:type="spellEnd"/>
-            <w:r>
-              <w:rPr>
-                <w:sz w:val="18"/>
-                <w:szCs w:val="18"/>
-              </w:rPr>
-              <w:t xml:space="preserve"> &amp; </w:t>
-            </w:r>
-            <w:proofErr w:type="spellStart"/>
-            <w:r>
-              <w:rPr>
-                <w:sz w:val="18"/>
-                <w:szCs w:val="18"/>
-              </w:rPr>
-              <w:t>Turhanlı</w:t>
-            </w:r>
-            <w:proofErr w:type="spellEnd"/>
-            <w:r>
-              <w:rPr>
-                <w:sz w:val="18"/>
-                <w:szCs w:val="18"/>
-              </w:rPr>
-              <w:t>, 2019</w:t>
+            <w:shd w:val="clear" w:color="auto" w:fill="D9E2F3" w:themeFill="accent1" w:themeFillTint="33"/>
+          </w:tcPr>
+          <w:p>
+            <w:pPr>
+              <w:rPr>
+                <w:sz w:val="18"/>
+                <w:szCs w:val="18"/>
+              </w:rPr>
+            </w:pPr>
+            <w:r>
+              <w:rPr>
+                <w:sz w:val="18"/>
+                <w:szCs w:val="18"/>
+              </w:rPr>
+              <w:lastRenderedPageBreak/>
+              <w:t>Nguyen, D. (2020).</w:t>
             </w:r>
           </w:p>
         </w:tc>
         <w:tc>
           <w:tcPr>
             <w:tcW w:w="2200" w:type="dxa"/>
-          </w:tcPr>
-          <w:p>
-            <w:pPr>
-              <w:rPr>
-                <w:sz w:val="18"/>
-                <w:szCs w:val="18"/>
-              </w:rPr>
-            </w:pPr>
-            <w:r>
-              <w:rPr>
-                <w:sz w:val="18"/>
-                <w:szCs w:val="18"/>
-              </w:rPr>
-              <w:t xml:space="preserve">University </w:t>
-            </w:r>
-            <w:r>
-              <w:rPr>
-                <w:sz w:val="18"/>
-                <w:szCs w:val="18"/>
-              </w:rPr>
-              <w:t>teachers’ attitudes and purposes for L1 use</w:t>
-            </w:r>
+            <w:shd w:val="clear" w:color="auto" w:fill="D9E2F3" w:themeFill="accent1" w:themeFillTint="33"/>
+          </w:tcPr>
+          <w:p>
+            <w:pPr>
+              <w:rPr>
+                <w:sz w:val="18"/>
+                <w:szCs w:val="18"/>
+                <w:highlight w:val="yellow"/>
+              </w:rPr>
+            </w:pPr>
+            <w:r>
+              <w:rPr>
+                <w:sz w:val="18"/>
+                <w:szCs w:val="18"/>
+              </w:rPr>
+              <w:t>T</w:t>
+            </w:r>
+            <w:r>
+              <w:rPr>
+                <w:sz w:val="18"/>
+                <w:szCs w:val="18"/>
+              </w:rPr>
+              <w:t xml:space="preserve">he possible </w:t>
+            </w:r>
+            <w:bookmarkStart w:id="6" w:name="_Hlk112345196"/>
+            <w:r>
+              <w:rPr>
+                <w:sz w:val="18"/>
+                <w:szCs w:val="18"/>
+              </w:rPr>
+              <w:t>and reasonable spaces for L1 in English-only policy classes among students from diverse cultural communities</w:t>
+            </w:r>
+            <w:bookmarkEnd w:id="6"/>
           </w:p>
         </w:tc>
         <w:tc>
           <w:tcPr>
             <w:tcW w:w="1898" w:type="dxa"/>
-          </w:tcPr>
-          <w:p>
-            <w:pPr>
-              <w:rPr>
-                <w:sz w:val="18"/>
-                <w:szCs w:val="18"/>
-              </w:rPr>
-            </w:pPr>
-            <w:r>
-              <w:rPr>
-                <w:sz w:val="18"/>
-                <w:szCs w:val="18"/>
-              </w:rPr>
-              <w:t>Turkey</w:t>
+            <w:shd w:val="clear" w:color="auto" w:fill="D9E2F3" w:themeFill="accent1" w:themeFillTint="33"/>
+          </w:tcPr>
+          <w:p>
+            <w:pPr>
+              <w:rPr>
+                <w:sz w:val="18"/>
+                <w:szCs w:val="18"/>
+              </w:rPr>
+            </w:pPr>
+            <w:r>
+              <w:rPr>
+                <w:sz w:val="18"/>
+                <w:szCs w:val="18"/>
+              </w:rPr>
+              <w:t>A teacher training college in Vietnam.</w:t>
             </w:r>
           </w:p>
         </w:tc>
         <w:tc>
           <w:tcPr>
             <w:tcW w:w="2335" w:type="dxa"/>
-          </w:tcPr>
-          <w:p>
-            <w:pPr>
-              <w:rPr>
-                <w:sz w:val="18"/>
-                <w:szCs w:val="18"/>
-              </w:rPr>
-            </w:pPr>
-            <w:r>
-              <w:rPr>
-                <w:sz w:val="18"/>
-                <w:szCs w:val="18"/>
-              </w:rPr>
-              <w:t>18 EFL university teachers</w:t>
+            <w:shd w:val="clear" w:color="auto" w:fill="D9E2F3" w:themeFill="accent1" w:themeFillTint="33"/>
+          </w:tcPr>
+          <w:p>
+            <w:pPr>
+              <w:rPr>
+                <w:sz w:val="18"/>
+                <w:szCs w:val="18"/>
+              </w:rPr>
+            </w:pPr>
+            <w:r>
+              <w:rPr>
+                <w:sz w:val="18"/>
+                <w:szCs w:val="18"/>
+              </w:rPr>
+              <w:t>60 student-teachers enrolled in their final year of their program</w:t>
             </w:r>
           </w:p>
         </w:tc>
         <w:tc>
           <w:tcPr>
             <w:tcW w:w="2056" w:type="dxa"/>
-          </w:tcPr>
-          <w:p>
-            <w:pPr>
-              <w:rPr>
-                <w:sz w:val="18"/>
-                <w:szCs w:val="18"/>
-              </w:rPr>
-            </w:pPr>
-            <w:r>
-              <w:rPr>
-                <w:sz w:val="18"/>
-                <w:szCs w:val="18"/>
-              </w:rPr>
-              <w:t xml:space="preserve">questionnaires and </w:t>
-            </w:r>
-            <w:r>
-              <w:rPr>
-                <w:sz w:val="18"/>
-                <w:szCs w:val="18"/>
-              </w:rPr>
-              <w:t xml:space="preserve">semi-structured </w:t>
-            </w:r>
-            <w:r>
-              <w:rPr>
-                <w:sz w:val="18"/>
-                <w:szCs w:val="18"/>
-              </w:rPr>
-              <w:t>interviews</w:t>
+            <w:shd w:val="clear" w:color="auto" w:fill="D9E2F3" w:themeFill="accent1" w:themeFillTint="33"/>
+          </w:tcPr>
+          <w:p>
+            <w:pPr>
+              <w:rPr>
+                <w:sz w:val="18"/>
+                <w:szCs w:val="18"/>
+              </w:rPr>
+            </w:pPr>
+            <w:r>
+              <w:rPr>
+                <w:sz w:val="18"/>
+                <w:szCs w:val="18"/>
+              </w:rPr>
+              <w:t>A case study that collected data from questionnaires, observations, textual analysis, interviews, and focus groups to be triangulated afterwards.</w:t>
             </w:r>
           </w:p>
         </w:tc>
         <w:tc>
           <w:tcPr>
             <w:tcW w:w="2332" w:type="dxa"/>
-          </w:tcPr>
-          <w:p>
-            <w:pPr>
-              <w:rPr>
-                <w:sz w:val="18"/>
-                <w:szCs w:val="18"/>
-              </w:rPr>
-            </w:pPr>
-            <w:r>
-              <w:rPr>
-                <w:sz w:val="18"/>
-                <w:szCs w:val="18"/>
-              </w:rPr>
-              <w:t xml:space="preserve">The teachers express a favorable opinion on L1 use during the interviews although the data from the questionnaires showed a slightly negative attitude towards it. Despite they believe the L1 has several functions such as teaching grammar, explaining vocabulary, dealing with disciplinary issues, and raising students’ awareness of the differences and </w:t>
-            </w:r>
-            <w:r>
-              <w:rPr>
-                <w:sz w:val="18"/>
-                <w:szCs w:val="18"/>
-              </w:rPr>
-              <w:lastRenderedPageBreak/>
-              <w:t>similarities between English and their L1, they thought the L1 should not be used when teaching the four skills.</w:t>
+            <w:shd w:val="clear" w:color="auto" w:fill="D9E2F3" w:themeFill="accent1" w:themeFillTint="33"/>
+          </w:tcPr>
+          <w:p>
+            <w:pPr>
+              <w:rPr>
+                <w:sz w:val="18"/>
+                <w:szCs w:val="18"/>
+              </w:rPr>
+            </w:pPr>
+            <w:r>
+              <w:rPr>
+                <w:sz w:val="18"/>
+                <w:szCs w:val="18"/>
+              </w:rPr>
+              <w:t xml:space="preserve">The </w:t>
+            </w:r>
+            <w:r>
+              <w:rPr>
+                <w:sz w:val="18"/>
+                <w:szCs w:val="18"/>
+              </w:rPr>
+              <w:t xml:space="preserve">use of the </w:t>
+            </w:r>
+            <w:r>
+              <w:rPr>
+                <w:sz w:val="18"/>
+                <w:szCs w:val="18"/>
+              </w:rPr>
+              <w:t xml:space="preserve">L1 (Vietnamese) </w:t>
+            </w:r>
+            <w:r>
+              <w:rPr>
+                <w:sz w:val="18"/>
+                <w:szCs w:val="18"/>
+              </w:rPr>
+              <w:t xml:space="preserve">by native and non-native Vietnamese students </w:t>
+            </w:r>
+            <w:r>
+              <w:rPr>
+                <w:sz w:val="18"/>
+                <w:szCs w:val="18"/>
+              </w:rPr>
+              <w:t xml:space="preserve">played a key role </w:t>
+            </w:r>
+            <w:r>
+              <w:rPr>
+                <w:sz w:val="18"/>
+                <w:szCs w:val="18"/>
+              </w:rPr>
+              <w:t xml:space="preserve">in processing and performing L2 tasks, facilitating a positive and inclusive language learning environment. </w:t>
             </w:r>
           </w:p>
         </w:tc>
@@ -1855,6 +2045,401 @@
         <w:tc>
           <w:tcPr>
             <w:tcW w:w="2175" w:type="dxa"/>
+            <w:shd w:val="clear" w:color="auto" w:fill="D9E2F3" w:themeFill="accent1" w:themeFillTint="33"/>
+          </w:tcPr>
+          <w:p>
+            <w:pPr>
+              <w:rPr>
+                <w:sz w:val="18"/>
+                <w:szCs w:val="18"/>
+              </w:rPr>
+            </w:pPr>
+            <w:r>
+              <w:rPr>
+                <w:sz w:val="18"/>
+                <w:szCs w:val="18"/>
+              </w:rPr>
+              <w:t>Clancy, G. (2018).</w:t>
+            </w:r>
+          </w:p>
+        </w:tc>
+        <w:tc>
+          <w:tcPr>
+            <w:tcW w:w="2200" w:type="dxa"/>
+            <w:shd w:val="clear" w:color="auto" w:fill="D9E2F3" w:themeFill="accent1" w:themeFillTint="33"/>
+          </w:tcPr>
+          <w:p>
+            <w:pPr>
+              <w:rPr>
+                <w:sz w:val="18"/>
+                <w:szCs w:val="18"/>
+              </w:rPr>
+            </w:pPr>
+            <w:r>
+              <w:rPr>
+                <w:sz w:val="18"/>
+                <w:szCs w:val="18"/>
+              </w:rPr>
+              <w:t>To examine the views of students on L1 use in English classes.</w:t>
+            </w:r>
+          </w:p>
+        </w:tc>
+        <w:tc>
+          <w:tcPr>
+            <w:tcW w:w="1898" w:type="dxa"/>
+            <w:shd w:val="clear" w:color="auto" w:fill="D9E2F3" w:themeFill="accent1" w:themeFillTint="33"/>
+          </w:tcPr>
+          <w:p>
+            <w:pPr>
+              <w:rPr>
+                <w:sz w:val="18"/>
+                <w:szCs w:val="18"/>
+              </w:rPr>
+            </w:pPr>
+            <w:r>
+              <w:rPr>
+                <w:sz w:val="18"/>
+                <w:szCs w:val="18"/>
+              </w:rPr>
+              <w:t>three universities in the Kanton region, Japan.</w:t>
+            </w:r>
+          </w:p>
+        </w:tc>
+        <w:tc>
+          <w:tcPr>
+            <w:tcW w:w="2335" w:type="dxa"/>
+            <w:shd w:val="clear" w:color="auto" w:fill="D9E2F3" w:themeFill="accent1" w:themeFillTint="33"/>
+          </w:tcPr>
+          <w:p>
+            <w:pPr>
+              <w:rPr>
+                <w:sz w:val="18"/>
+                <w:szCs w:val="18"/>
+              </w:rPr>
+            </w:pPr>
+            <w:r>
+              <w:rPr>
+                <w:sz w:val="18"/>
+                <w:szCs w:val="18"/>
+              </w:rPr>
+              <w:t xml:space="preserve">175 undergraduate university students from first and second </w:t>
+            </w:r>
+            <w:r>
+              <w:rPr>
+                <w:sz w:val="18"/>
+                <w:szCs w:val="18"/>
+              </w:rPr>
+              <w:t>ye</w:t>
+            </w:r>
+            <w:r>
+              <w:rPr>
+                <w:sz w:val="18"/>
+                <w:szCs w:val="18"/>
+              </w:rPr>
+              <w:t xml:space="preserve">ar </w:t>
+            </w:r>
+          </w:p>
+        </w:tc>
+        <w:tc>
+          <w:tcPr>
+            <w:tcW w:w="2056" w:type="dxa"/>
+            <w:shd w:val="clear" w:color="auto" w:fill="D9E2F3" w:themeFill="accent1" w:themeFillTint="33"/>
+          </w:tcPr>
+          <w:p>
+            <w:pPr>
+              <w:rPr>
+                <w:sz w:val="18"/>
+                <w:szCs w:val="18"/>
+              </w:rPr>
+            </w:pPr>
+            <w:r>
+              <w:rPr>
+                <w:sz w:val="18"/>
+                <w:szCs w:val="18"/>
+              </w:rPr>
+              <w:t>Questionnaires that gathered quantitative and qualitative data.</w:t>
+            </w:r>
+          </w:p>
+          <w:p>
+            <w:pPr>
+              <w:rPr>
+                <w:sz w:val="18"/>
+                <w:szCs w:val="18"/>
+              </w:rPr>
+            </w:pPr>
+            <w:r>
+              <w:rPr>
+                <w:sz w:val="18"/>
+                <w:szCs w:val="18"/>
+              </w:rPr>
+              <w:t>Ss’s proficiency was measured categorized by the Test of English for International Communication (TOEIC) Listening and Reading test scores.</w:t>
+            </w:r>
+          </w:p>
+        </w:tc>
+        <w:tc>
+          <w:tcPr>
+            <w:tcW w:w="2332" w:type="dxa"/>
+            <w:shd w:val="clear" w:color="auto" w:fill="D9E2F3" w:themeFill="accent1" w:themeFillTint="33"/>
+          </w:tcPr>
+          <w:p>
+            <w:pPr>
+              <w:rPr>
+                <w:sz w:val="18"/>
+                <w:szCs w:val="18"/>
+              </w:rPr>
+            </w:pPr>
+            <w:r>
+              <w:rPr>
+                <w:sz w:val="18"/>
+                <w:szCs w:val="18"/>
+              </w:rPr>
+              <w:t>The majority of l</w:t>
+            </w:r>
+            <w:r>
+              <w:rPr>
+                <w:sz w:val="18"/>
+                <w:szCs w:val="18"/>
+              </w:rPr>
+              <w:t>earners</w:t>
+            </w:r>
+            <w:r>
+              <w:rPr>
+                <w:sz w:val="18"/>
+                <w:szCs w:val="18"/>
+              </w:rPr>
+              <w:t xml:space="preserve"> (66.29%)</w:t>
+            </w:r>
+            <w:r>
+              <w:rPr>
+                <w:sz w:val="18"/>
+                <w:szCs w:val="18"/>
+              </w:rPr>
+              <w:t xml:space="preserve"> prefer the</w:t>
+            </w:r>
+            <w:r>
+              <w:rPr>
+                <w:sz w:val="18"/>
+                <w:szCs w:val="18"/>
+              </w:rPr>
+              <w:t xml:space="preserve">ir L2 teachers are fluent in the students’ L1 since it facilitates class communication. </w:t>
+            </w:r>
+            <w:r>
+              <w:rPr>
+                <w:sz w:val="18"/>
+                <w:szCs w:val="18"/>
+              </w:rPr>
+              <w:t>The study also found a negative correlation between learners’ preference for their teacher’s L1 fluency and the learners’ level of proficiency. In addition, high-level proficiency learners preferred their teachers using the L1 for learning new vocabulary while low-level proficient learners preferred the L1 for class instructions.</w:t>
+            </w:r>
+          </w:p>
+        </w:tc>
+      </w:tr>
+      <w:tr>
+        <w:tc>
+          <w:tcPr>
+            <w:tcW w:w="2175" w:type="dxa"/>
+            <w:shd w:val="clear" w:color="auto" w:fill="D9E2F3" w:themeFill="accent1" w:themeFillTint="33"/>
+          </w:tcPr>
+          <w:p>
+            <w:pPr>
+              <w:rPr>
+                <w:sz w:val="18"/>
+                <w:szCs w:val="18"/>
+              </w:rPr>
+            </w:pPr>
+            <w:r>
+              <w:rPr>
+                <w:sz w:val="18"/>
+                <w:szCs w:val="18"/>
+              </w:rPr>
+              <w:t>Hasrina, N., Aziz, Z., Fitriani, S. (2018).</w:t>
+            </w:r>
+          </w:p>
+        </w:tc>
+        <w:tc>
+          <w:tcPr>
+            <w:tcW w:w="2200" w:type="dxa"/>
+            <w:shd w:val="clear" w:color="auto" w:fill="D9E2F3" w:themeFill="accent1" w:themeFillTint="33"/>
+          </w:tcPr>
+          <w:p>
+            <w:pPr>
+              <w:rPr>
+                <w:sz w:val="18"/>
+                <w:szCs w:val="18"/>
+              </w:rPr>
+            </w:pPr>
+            <w:r>
+              <w:rPr>
+                <w:sz w:val="18"/>
+                <w:szCs w:val="18"/>
+              </w:rPr>
+              <w:t>To find out teachers a</w:t>
+            </w:r>
+            <w:r>
+              <w:rPr>
+                <w:sz w:val="18"/>
+                <w:szCs w:val="18"/>
+              </w:rPr>
+              <w:t>nd students’ perceptions about the use of the L1 (Bahasa Indonesia) in the EFL classroom.</w:t>
+            </w:r>
+          </w:p>
+        </w:tc>
+        <w:tc>
+          <w:tcPr>
+            <w:tcW w:w="1898" w:type="dxa"/>
+            <w:shd w:val="clear" w:color="auto" w:fill="D9E2F3" w:themeFill="accent1" w:themeFillTint="33"/>
+          </w:tcPr>
+          <w:p>
+            <w:pPr>
+              <w:rPr>
+                <w:sz w:val="18"/>
+                <w:szCs w:val="18"/>
+              </w:rPr>
+            </w:pPr>
+            <w:proofErr w:type="gramStart"/>
+            <w:r>
+              <w:rPr>
+                <w:sz w:val="18"/>
+                <w:szCs w:val="18"/>
+              </w:rPr>
+              <w:t>MAN</w:t>
+            </w:r>
+            <w:proofErr w:type="gramEnd"/>
+            <w:r>
+              <w:rPr>
+                <w:sz w:val="18"/>
+                <w:szCs w:val="18"/>
+              </w:rPr>
+              <w:t xml:space="preserve"> High School at Darussalam in </w:t>
+            </w:r>
+            <w:r>
+              <w:rPr>
+                <w:sz w:val="18"/>
+                <w:szCs w:val="18"/>
+              </w:rPr>
+              <w:t>Banda Aceh</w:t>
+            </w:r>
+            <w:r>
+              <w:rPr>
+                <w:sz w:val="18"/>
+                <w:szCs w:val="18"/>
+              </w:rPr>
+              <w:t xml:space="preserve"> city, Indonesia.</w:t>
+            </w:r>
+          </w:p>
+        </w:tc>
+        <w:tc>
+          <w:tcPr>
+            <w:tcW w:w="2335" w:type="dxa"/>
+            <w:shd w:val="clear" w:color="auto" w:fill="D9E2F3" w:themeFill="accent1" w:themeFillTint="33"/>
+          </w:tcPr>
+          <w:p>
+            <w:pPr>
+              <w:rPr>
+                <w:sz w:val="18"/>
+                <w:szCs w:val="18"/>
+              </w:rPr>
+            </w:pPr>
+            <w:r>
+              <w:rPr>
+                <w:sz w:val="18"/>
+                <w:szCs w:val="18"/>
+              </w:rPr>
+              <w:t>3 teachers</w:t>
+            </w:r>
+          </w:p>
+          <w:p>
+            <w:pPr>
+              <w:rPr>
+                <w:sz w:val="18"/>
+                <w:szCs w:val="18"/>
+              </w:rPr>
+            </w:pPr>
+            <w:r>
+              <w:rPr>
+                <w:sz w:val="18"/>
+                <w:szCs w:val="18"/>
+              </w:rPr>
+              <w:t>91 students from grade two</w:t>
+            </w:r>
+          </w:p>
+        </w:tc>
+        <w:tc>
+          <w:tcPr>
+            <w:tcW w:w="2056" w:type="dxa"/>
+            <w:shd w:val="clear" w:color="auto" w:fill="D9E2F3" w:themeFill="accent1" w:themeFillTint="33"/>
+          </w:tcPr>
+          <w:p>
+            <w:pPr>
+              <w:rPr>
+                <w:sz w:val="18"/>
+                <w:szCs w:val="18"/>
+              </w:rPr>
+            </w:pPr>
+            <w:r>
+              <w:rPr>
+                <w:sz w:val="18"/>
+                <w:szCs w:val="18"/>
+              </w:rPr>
+              <w:t>questionnaires</w:t>
+            </w:r>
+          </w:p>
+        </w:tc>
+        <w:tc>
+          <w:tcPr>
+            <w:tcW w:w="2332" w:type="dxa"/>
+            <w:shd w:val="clear" w:color="auto" w:fill="D9E2F3" w:themeFill="accent1" w:themeFillTint="33"/>
+          </w:tcPr>
+          <w:p>
+            <w:pPr>
+              <w:rPr>
+                <w:sz w:val="18"/>
+                <w:szCs w:val="18"/>
+              </w:rPr>
+            </w:pPr>
+            <w:r>
+              <w:rPr>
+                <w:sz w:val="18"/>
+                <w:szCs w:val="18"/>
+              </w:rPr>
+              <w:t xml:space="preserve">Respondents use their L1 more often to understand difficult vocabulary and material, to give instructions on tasks, and to make Ss feel more comfortable and </w:t>
+            </w:r>
+            <w:r>
+              <w:rPr>
+                <w:sz w:val="18"/>
+                <w:szCs w:val="18"/>
+              </w:rPr>
+              <w:lastRenderedPageBreak/>
+              <w:t>confident in learning English by improving</w:t>
+            </w:r>
+            <w:r>
+              <w:rPr>
+                <w:sz w:val="18"/>
+                <w:szCs w:val="18"/>
+              </w:rPr>
+              <w:t xml:space="preserve"> teacher-student</w:t>
+            </w:r>
+            <w:r>
+              <w:rPr>
+                <w:sz w:val="18"/>
+                <w:szCs w:val="18"/>
+              </w:rPr>
+              <w:t xml:space="preserve"> </w:t>
+            </w:r>
+            <w:r>
+              <w:rPr>
+                <w:sz w:val="18"/>
+                <w:szCs w:val="18"/>
+              </w:rPr>
+              <w:t>communication and student-student communication.</w:t>
+            </w:r>
+          </w:p>
+        </w:tc>
+      </w:tr>
+      <w:tr>
+        <w:tc>
+          <w:tcPr>
+            <w:tcW w:w="2175" w:type="dxa"/>
+            <w:shd w:val="clear" w:color="auto" w:fill="FBE4D5" w:themeFill="accent2" w:themeFillTint="33"/>
           </w:tcPr>
           <w:p>
             <w:pPr>
@@ -1876,6 +2461,7 @@
         <w:tc>
           <w:tcPr>
             <w:tcW w:w="2200" w:type="dxa"/>
+            <w:shd w:val="clear" w:color="auto" w:fill="FBE4D5" w:themeFill="accent2" w:themeFillTint="33"/>
           </w:tcPr>
           <w:p>
             <w:pPr>
@@ -1897,6 +2483,7 @@
         <w:tc>
           <w:tcPr>
             <w:tcW w:w="1898" w:type="dxa"/>
+            <w:shd w:val="clear" w:color="auto" w:fill="FBE4D5" w:themeFill="accent2" w:themeFillTint="33"/>
           </w:tcPr>
           <w:p>
             <w:pPr>
@@ -1917,6 +2504,7 @@
         <w:tc>
           <w:tcPr>
             <w:tcW w:w="2335" w:type="dxa"/>
+            <w:shd w:val="clear" w:color="auto" w:fill="FBE4D5" w:themeFill="accent2" w:themeFillTint="33"/>
           </w:tcPr>
           <w:p>
             <w:pPr>
@@ -1937,6 +2525,7 @@
         <w:tc>
           <w:tcPr>
             <w:tcW w:w="2056" w:type="dxa"/>
+            <w:shd w:val="clear" w:color="auto" w:fill="FBE4D5" w:themeFill="accent2" w:themeFillTint="33"/>
           </w:tcPr>
           <w:p>
             <w:pPr>
@@ -1957,6 +2546,7 @@
         <w:tc>
           <w:tcPr>
             <w:tcW w:w="2332" w:type="dxa"/>
+            <w:shd w:val="clear" w:color="auto" w:fill="FBE4D5" w:themeFill="accent2" w:themeFillTint="33"/>
           </w:tcPr>
           <w:p>
             <w:pPr>
@@ -2524,7 +3114,7 @@
                 <w:szCs w:val="18"/>
               </w:rPr>
             </w:pPr>
-            <w:bookmarkStart w:id="6" w:name="_Hlk111976213"/>
+            <w:bookmarkStart w:id="7" w:name="_Hlk111976213"/>
             <w:r>
               <w:rPr>
                 <w:sz w:val="18"/>
@@ -2532,7 +3122,7 @@
               </w:rPr>
               <w:t>to compare the effect of teacher exclusive L2 use on vocabulary and grammar learning with the effect of L1 use on the same teaching features.</w:t>
             </w:r>
-            <w:bookmarkEnd w:id="6"/>
+            <w:bookmarkEnd w:id="7"/>
           </w:p>
         </w:tc>
         <w:tc>
@@ -3023,6 +3613,7 @@
         <w:tc>
           <w:tcPr>
             <w:tcW w:w="2175" w:type="dxa"/>
+            <w:shd w:val="clear" w:color="auto" w:fill="FBE4D5" w:themeFill="accent2" w:themeFillTint="33"/>
           </w:tcPr>
           <w:p>
             <w:pPr>
@@ -3091,6 +3682,7 @@
         <w:tc>
           <w:tcPr>
             <w:tcW w:w="2200" w:type="dxa"/>
+            <w:shd w:val="clear" w:color="auto" w:fill="FBE4D5" w:themeFill="accent2" w:themeFillTint="33"/>
           </w:tcPr>
           <w:p>
             <w:pPr>
@@ -3129,6 +3721,7 @@
         <w:tc>
           <w:tcPr>
             <w:tcW w:w="1898" w:type="dxa"/>
+            <w:shd w:val="clear" w:color="auto" w:fill="FBE4D5" w:themeFill="accent2" w:themeFillTint="33"/>
           </w:tcPr>
           <w:p>
             <w:pPr>
@@ -3167,6 +3760,7 @@
         <w:tc>
           <w:tcPr>
             <w:tcW w:w="2335" w:type="dxa"/>
+            <w:shd w:val="clear" w:color="auto" w:fill="FBE4D5" w:themeFill="accent2" w:themeFillTint="33"/>
           </w:tcPr>
           <w:p>
             <w:pPr>
@@ -3243,6 +3837,7 @@
         <w:tc>
           <w:tcPr>
             <w:tcW w:w="2056" w:type="dxa"/>
+            <w:shd w:val="clear" w:color="auto" w:fill="FBE4D5" w:themeFill="accent2" w:themeFillTint="33"/>
           </w:tcPr>
           <w:p>
             <w:pPr>
@@ -3286,6 +3881,7 @@
         <w:tc>
           <w:tcPr>
             <w:tcW w:w="2332" w:type="dxa"/>
+            <w:shd w:val="clear" w:color="auto" w:fill="FBE4D5" w:themeFill="accent2" w:themeFillTint="33"/>
           </w:tcPr>
           <w:p>
             <w:pPr>
@@ -3537,79 +4133,184 @@
         <w:tc>
           <w:tcPr>
             <w:tcW w:w="2175" w:type="dxa"/>
-          </w:tcPr>
-          <w:p>
-            <w:pPr>
-              <w:rPr>
-                <w:sz w:val="18"/>
-                <w:szCs w:val="18"/>
-              </w:rPr>
-            </w:pPr>
+            <w:shd w:val="clear" w:color="auto" w:fill="D9E2F3" w:themeFill="accent1" w:themeFillTint="33"/>
+          </w:tcPr>
+          <w:p>
+            <w:pPr>
+              <w:rPr>
+                <w:sz w:val="18"/>
+                <w:szCs w:val="18"/>
+              </w:rPr>
+            </w:pPr>
+            <w:proofErr w:type="spellStart"/>
+            <w:r>
+              <w:rPr>
+                <w:sz w:val="18"/>
+                <w:szCs w:val="18"/>
+              </w:rPr>
+              <w:lastRenderedPageBreak/>
+              <w:t>Awad</w:t>
+            </w:r>
+            <w:proofErr w:type="spellEnd"/>
+            <w:r>
+              <w:rPr>
+                <w:sz w:val="18"/>
+                <w:szCs w:val="18"/>
+              </w:rPr>
+              <w:t>, M. R., Mubarak, L. A., &amp; Saleh, M. S. (2020).</w:t>
+            </w:r>
           </w:p>
         </w:tc>
         <w:tc>
           <w:tcPr>
             <w:tcW w:w="2200" w:type="dxa"/>
-          </w:tcPr>
-          <w:p>
-            <w:pPr>
-              <w:rPr>
-                <w:sz w:val="18"/>
-                <w:szCs w:val="18"/>
-              </w:rPr>
-            </w:pPr>
+            <w:shd w:val="clear" w:color="auto" w:fill="D9E2F3" w:themeFill="accent1" w:themeFillTint="33"/>
+          </w:tcPr>
+          <w:p>
+            <w:pPr>
+              <w:rPr>
+                <w:sz w:val="18"/>
+                <w:szCs w:val="18"/>
+              </w:rPr>
+            </w:pPr>
+            <w:r>
+              <w:rPr>
+                <w:sz w:val="18"/>
+                <w:szCs w:val="18"/>
+              </w:rPr>
+              <w:t xml:space="preserve">To find out the effect of using the L1 (Arabic) on English language (L2) achievement tests. </w:t>
+            </w:r>
           </w:p>
         </w:tc>
         <w:tc>
           <w:tcPr>
             <w:tcW w:w="1898" w:type="dxa"/>
-          </w:tcPr>
-          <w:p>
-            <w:pPr>
-              <w:rPr>
-                <w:sz w:val="18"/>
-                <w:szCs w:val="18"/>
-              </w:rPr>
-            </w:pPr>
+            <w:shd w:val="clear" w:color="auto" w:fill="D9E2F3" w:themeFill="accent1" w:themeFillTint="33"/>
+          </w:tcPr>
+          <w:p>
+            <w:pPr>
+              <w:rPr>
+                <w:sz w:val="18"/>
+                <w:szCs w:val="18"/>
+              </w:rPr>
+            </w:pPr>
+            <w:r>
+              <w:rPr>
+                <w:sz w:val="18"/>
+                <w:szCs w:val="18"/>
+              </w:rPr>
+              <w:t>Al-Azhar Primary School in Baghdad, in Iraq.</w:t>
+            </w:r>
           </w:p>
         </w:tc>
         <w:tc>
           <w:tcPr>
             <w:tcW w:w="2335" w:type="dxa"/>
-          </w:tcPr>
-          <w:p>
-            <w:pPr>
-              <w:rPr>
-                <w:sz w:val="18"/>
-                <w:szCs w:val="18"/>
-              </w:rPr>
-            </w:pPr>
+            <w:shd w:val="clear" w:color="auto" w:fill="D9E2F3" w:themeFill="accent1" w:themeFillTint="33"/>
+          </w:tcPr>
+          <w:p>
+            <w:pPr>
+              <w:rPr>
+                <w:sz w:val="18"/>
+                <w:szCs w:val="18"/>
+              </w:rPr>
+            </w:pPr>
+            <w:r>
+              <w:rPr>
+                <w:sz w:val="18"/>
+                <w:szCs w:val="18"/>
+              </w:rPr>
+              <w:t>60 students from 6</w:t>
+            </w:r>
+            <w:r>
+              <w:rPr>
+                <w:sz w:val="18"/>
+                <w:szCs w:val="18"/>
+                <w:vertAlign w:val="superscript"/>
+              </w:rPr>
+              <w:t>th</w:t>
+            </w:r>
+            <w:r>
+              <w:rPr>
+                <w:sz w:val="18"/>
+                <w:szCs w:val="18"/>
+              </w:rPr>
+              <w:t xml:space="preserve"> grade primary school in Iraq</w:t>
+            </w:r>
+          </w:p>
+          <w:p>
+            <w:pPr>
+              <w:rPr>
+                <w:sz w:val="18"/>
+                <w:szCs w:val="18"/>
+              </w:rPr>
+            </w:pPr>
+            <w:r>
+              <w:rPr>
+                <w:sz w:val="18"/>
+                <w:szCs w:val="18"/>
+              </w:rPr>
+              <w:t>They were divided in two equal groups: control and experimental</w:t>
+            </w:r>
           </w:p>
         </w:tc>
         <w:tc>
           <w:tcPr>
             <w:tcW w:w="2056" w:type="dxa"/>
-          </w:tcPr>
-          <w:p>
-            <w:pPr>
-              <w:rPr>
-                <w:sz w:val="18"/>
-                <w:szCs w:val="18"/>
-              </w:rPr>
-            </w:pPr>
+            <w:shd w:val="clear" w:color="auto" w:fill="D9E2F3" w:themeFill="accent1" w:themeFillTint="33"/>
+          </w:tcPr>
+          <w:p>
+            <w:pPr>
+              <w:rPr>
+                <w:sz w:val="18"/>
+                <w:szCs w:val="18"/>
+              </w:rPr>
+            </w:pPr>
+            <w:r>
+              <w:rPr>
+                <w:sz w:val="18"/>
+                <w:szCs w:val="18"/>
+              </w:rPr>
+              <w:t>Pre-test</w:t>
+            </w:r>
+          </w:p>
+          <w:p>
+            <w:pPr>
+              <w:rPr>
+                <w:sz w:val="18"/>
+                <w:szCs w:val="18"/>
+              </w:rPr>
+            </w:pPr>
+            <w:r>
+              <w:rPr>
+                <w:sz w:val="18"/>
+                <w:szCs w:val="18"/>
+              </w:rPr>
+              <w:t>Post-test</w:t>
+            </w:r>
           </w:p>
         </w:tc>
         <w:tc>
           <w:tcPr>
             <w:tcW w:w="2332" w:type="dxa"/>
-          </w:tcPr>
-          <w:p>
-            <w:pPr>
-              <w:rPr>
-                <w:sz w:val="18"/>
-                <w:szCs w:val="18"/>
-              </w:rPr>
-            </w:pPr>
+            <w:shd w:val="clear" w:color="auto" w:fill="D9E2F3" w:themeFill="accent1" w:themeFillTint="33"/>
+          </w:tcPr>
+          <w:p>
+            <w:pPr>
+              <w:rPr>
+                <w:sz w:val="18"/>
+                <w:szCs w:val="18"/>
+              </w:rPr>
+            </w:pPr>
+            <w:bookmarkStart w:id="8" w:name="_Hlk112347805"/>
+            <w:r>
+              <w:rPr>
+                <w:sz w:val="18"/>
+                <w:szCs w:val="18"/>
+              </w:rPr>
+              <w:t>The experimental group outperformed the control group.</w:t>
+            </w:r>
+            <w:bookmarkEnd w:id="8"/>
           </w:p>
         </w:tc>
       </w:tr>

</xml_diff>